<commit_message>
modify ML termPj report
</commit_message>
<xml_diff>
--- a/Machine Learning/termPj/Results_classificationBank/2019MLTermPJ_YesKorea_bank.docx
+++ b/Machine Learning/termPj/Results_classificationBank/2019MLTermPJ_YesKorea_bank.docx
@@ -307,8 +307,6 @@
       <w:r>
         <w:t xml:space="preserve"> compare result with Wisephropet</w:t>
       </w:r>
-      <w:bookmarkStart w:id="0" w:name="_GoBack"/>
-      <w:bookmarkEnd w:id="0"/>
     </w:p>
     <w:p>
       <w:pPr>
@@ -4779,527 +4777,216 @@
     </w:p>
     <w:tbl>
       <w:tblPr>
-        <w:tblW w:w="6102" w:type="dxa"/>
-        <w:tblCellMar>
-          <w:left w:w="0" w:type="dxa"/>
-          <w:right w:w="0" w:type="dxa"/>
-        </w:tblCellMar>
-        <w:tblLook w:val="0420" w:firstRow="1" w:lastRow="0" w:firstColumn="0" w:lastColumn="0" w:noHBand="0" w:noVBand="1"/>
+        <w:tblStyle w:val="a7"/>
+        <w:tblW w:w="0" w:type="auto"/>
+        <w:tblLayout w:type="fixed"/>
+        <w:tblLook w:val="04A0" w:firstRow="1" w:lastRow="0" w:firstColumn="1" w:lastColumn="0" w:noHBand="0" w:noVBand="1"/>
       </w:tblPr>
       <w:tblGrid>
-        <w:gridCol w:w="2042"/>
-        <w:gridCol w:w="4060"/>
+        <w:gridCol w:w="4673"/>
+        <w:gridCol w:w="4343"/>
       </w:tblGrid>
       <w:tr>
         <w:trPr>
-          <w:trHeight w:val="389"/>
+          <w:trHeight w:val="3195"/>
         </w:trPr>
         <w:tc>
           <w:tcPr>
-            <w:tcW w:w="2042" w:type="dxa"/>
-            <w:tcBorders>
-              <w:top w:val="single" w:sz="8" w:space="0" w:color="FFFFFF"/>
-              <w:left w:val="single" w:sz="8" w:space="0" w:color="FFFFFF"/>
-              <w:bottom w:val="single" w:sz="24" w:space="0" w:color="FFFFFF"/>
-              <w:right w:val="single" w:sz="8" w:space="0" w:color="FFFFFF"/>
-            </w:tcBorders>
-            <w:shd w:val="clear" w:color="auto" w:fill="CC9D69"/>
-            <w:tcMar>
-              <w:top w:w="72" w:type="dxa"/>
-              <w:left w:w="144" w:type="dxa"/>
-              <w:bottom w:w="72" w:type="dxa"/>
-              <w:right w:w="144" w:type="dxa"/>
-            </w:tcMar>
-            <w:hideMark/>
-          </w:tcPr>
-          <w:p>
-            <w:pPr>
-              <w:pStyle w:val="a5"/>
-            </w:pPr>
-            <w:r>
-              <w:br w:type="page"/>
-            </w:r>
-            <w:r>
-              <w:rPr>
-                <w:b/>
-                <w:bCs/>
-              </w:rPr>
-              <w:t xml:space="preserve">Feature </w:t>
-            </w:r>
-          </w:p>
-        </w:tc>
-        <w:tc>
-          <w:tcPr>
-            <w:tcW w:w="4060" w:type="dxa"/>
-            <w:tcBorders>
-              <w:top w:val="single" w:sz="8" w:space="0" w:color="FFFFFF"/>
-              <w:left w:val="single" w:sz="8" w:space="0" w:color="FFFFFF"/>
-              <w:bottom w:val="single" w:sz="24" w:space="0" w:color="FFFFFF"/>
-              <w:right w:val="single" w:sz="8" w:space="0" w:color="FFFFFF"/>
-            </w:tcBorders>
-            <w:shd w:val="clear" w:color="auto" w:fill="CC9D69"/>
-            <w:tcMar>
-              <w:top w:w="72" w:type="dxa"/>
-              <w:left w:w="144" w:type="dxa"/>
-              <w:bottom w:w="72" w:type="dxa"/>
-              <w:right w:w="144" w:type="dxa"/>
-            </w:tcMar>
-            <w:hideMark/>
-          </w:tcPr>
-          <w:p>
-            <w:pPr>
-              <w:pStyle w:val="a5"/>
-            </w:pPr>
-            <w:r>
-              <w:rPr>
-                <w:b/>
-                <w:bCs/>
-              </w:rPr>
-              <w:t>Correlation with Yes/</w:t>
-            </w:r>
-            <w:proofErr w:type="spellStart"/>
-            <w:r>
-              <w:rPr>
-                <w:b/>
-                <w:bCs/>
-              </w:rPr>
-              <w:t>No_Ratio</w:t>
-            </w:r>
-            <w:proofErr w:type="spellEnd"/>
-            <w:r>
-              <w:rPr>
-                <w:b/>
-                <w:bCs/>
-              </w:rPr>
-              <w:t xml:space="preserve"> </w:t>
+            <w:tcW w:w="4673" w:type="dxa"/>
+          </w:tcPr>
+          <w:p>
+            <w:r>
+              <w:rPr>
+                <w:noProof/>
+              </w:rPr>
+              <w:drawing>
+                <wp:inline distT="0" distB="0" distL="0" distR="0" wp14:anchorId="566D4ACB" wp14:editId="75BCB116">
+                  <wp:extent cx="2873748" cy="1653871"/>
+                  <wp:effectExtent l="0" t="0" r="3175" b="3810"/>
+                  <wp:docPr id="10" name="그림 10"/>
+                  <wp:cNvGraphicFramePr>
+                    <a:graphicFrameLocks xmlns:a="http://schemas.openxmlformats.org/drawingml/2006/main" noChangeAspect="1"/>
+                  </wp:cNvGraphicFramePr>
+                  <a:graphic xmlns:a="http://schemas.openxmlformats.org/drawingml/2006/main">
+                    <a:graphicData uri="http://schemas.openxmlformats.org/drawingml/2006/picture">
+                      <pic:pic xmlns:pic="http://schemas.openxmlformats.org/drawingml/2006/picture">
+                        <pic:nvPicPr>
+                          <pic:cNvPr id="1" name=""/>
+                          <pic:cNvPicPr/>
+                        </pic:nvPicPr>
+                        <pic:blipFill>
+                          <a:blip r:embed="rId32"/>
+                          <a:stretch>
+                            <a:fillRect/>
+                          </a:stretch>
+                        </pic:blipFill>
+                        <pic:spPr>
+                          <a:xfrm>
+                            <a:off x="0" y="0"/>
+                            <a:ext cx="2947583" cy="1696364"/>
+                          </a:xfrm>
+                          <a:prstGeom prst="rect">
+                            <a:avLst/>
+                          </a:prstGeom>
+                        </pic:spPr>
+                      </pic:pic>
+                    </a:graphicData>
+                  </a:graphic>
+                </wp:inline>
+              </w:drawing>
+            </w:r>
+          </w:p>
+        </w:tc>
+        <w:tc>
+          <w:tcPr>
+            <w:tcW w:w="4343" w:type="dxa"/>
+          </w:tcPr>
+          <w:p>
+            <w:r>
+              <w:rPr>
+                <w:noProof/>
+              </w:rPr>
+              <w:drawing>
+                <wp:anchor distT="0" distB="0" distL="114300" distR="114300" simplePos="0" relativeHeight="251663360" behindDoc="0" locked="0" layoutInCell="1" allowOverlap="1" wp14:anchorId="38956B51" wp14:editId="6802F953">
+                  <wp:simplePos x="0" y="0"/>
+                  <wp:positionH relativeFrom="column">
+                    <wp:posOffset>239395</wp:posOffset>
+                  </wp:positionH>
+                  <wp:positionV relativeFrom="paragraph">
+                    <wp:posOffset>0</wp:posOffset>
+                  </wp:positionV>
+                  <wp:extent cx="2510155" cy="1709420"/>
+                  <wp:effectExtent l="0" t="0" r="4445" b="5080"/>
+                  <wp:wrapSquare wrapText="bothSides"/>
+                  <wp:docPr id="11" name="그림 11"/>
+                  <wp:cNvGraphicFramePr>
+                    <a:graphicFrameLocks xmlns:a="http://schemas.openxmlformats.org/drawingml/2006/main" noChangeAspect="1"/>
+                  </wp:cNvGraphicFramePr>
+                  <a:graphic xmlns:a="http://schemas.openxmlformats.org/drawingml/2006/main">
+                    <a:graphicData uri="http://schemas.openxmlformats.org/drawingml/2006/picture">
+                      <pic:pic xmlns:pic="http://schemas.openxmlformats.org/drawingml/2006/picture">
+                        <pic:nvPicPr>
+                          <pic:cNvPr id="1" name=""/>
+                          <pic:cNvPicPr/>
+                        </pic:nvPicPr>
+                        <pic:blipFill>
+                          <a:blip r:embed="rId33">
+                            <a:extLst>
+                              <a:ext uri="{28A0092B-C50C-407E-A947-70E740481C1C}">
+                                <a14:useLocalDpi xmlns:a14="http://schemas.microsoft.com/office/drawing/2010/main" val="0"/>
+                              </a:ext>
+                            </a:extLst>
+                          </a:blip>
+                          <a:stretch>
+                            <a:fillRect/>
+                          </a:stretch>
+                        </pic:blipFill>
+                        <pic:spPr>
+                          <a:xfrm>
+                            <a:off x="0" y="0"/>
+                            <a:ext cx="2510155" cy="1709420"/>
+                          </a:xfrm>
+                          <a:prstGeom prst="rect">
+                            <a:avLst/>
+                          </a:prstGeom>
+                        </pic:spPr>
+                      </pic:pic>
+                    </a:graphicData>
+                  </a:graphic>
+                  <wp14:sizeRelH relativeFrom="margin">
+                    <wp14:pctWidth>0</wp14:pctWidth>
+                  </wp14:sizeRelH>
+                  <wp14:sizeRelV relativeFrom="margin">
+                    <wp14:pctHeight>0</wp14:pctHeight>
+                  </wp14:sizeRelV>
+                </wp:anchor>
+              </w:drawing>
             </w:r>
           </w:p>
         </w:tc>
       </w:tr>
       <w:tr>
-        <w:trPr>
-          <w:trHeight w:val="491"/>
-        </w:trPr>
-        <w:tc>
-          <w:tcPr>
-            <w:tcW w:w="2042" w:type="dxa"/>
-            <w:tcBorders>
-              <w:top w:val="single" w:sz="24" w:space="0" w:color="FFFFFF"/>
-              <w:left w:val="single" w:sz="8" w:space="0" w:color="FFFFFF"/>
-              <w:bottom w:val="single" w:sz="8" w:space="0" w:color="FFFFFF"/>
-              <w:right w:val="single" w:sz="8" w:space="0" w:color="FFFFFF"/>
-            </w:tcBorders>
-            <w:shd w:val="clear" w:color="auto" w:fill="ECDFD4"/>
-            <w:tcMar>
-              <w:top w:w="72" w:type="dxa"/>
-              <w:left w:w="144" w:type="dxa"/>
-              <w:bottom w:w="72" w:type="dxa"/>
-              <w:right w:w="144" w:type="dxa"/>
-            </w:tcMar>
-            <w:hideMark/>
-          </w:tcPr>
-          <w:p>
-            <w:pPr>
-              <w:pStyle w:val="a5"/>
-              <w:ind w:firstLineChars="50" w:firstLine="100"/>
-              <w:rPr>
+        <w:tc>
+          <w:tcPr>
+            <w:tcW w:w="4673" w:type="dxa"/>
+          </w:tcPr>
+          <w:p>
+            <w:pPr>
+              <w:rPr>
+                <w:rFonts w:hint="eastAsia"/>
                 <w:b/>
+                <w:sz w:val="18"/>
+                <w:szCs w:val="20"/>
               </w:rPr>
             </w:pPr>
             <w:r>
               <w:rPr>
                 <w:b/>
-              </w:rPr>
-              <w:t>Job</w:t>
-            </w:r>
-          </w:p>
-        </w:tc>
-        <w:tc>
-          <w:tcPr>
-            <w:tcW w:w="4060" w:type="dxa"/>
-            <w:tcBorders>
-              <w:top w:val="single" w:sz="24" w:space="0" w:color="FFFFFF"/>
-              <w:left w:val="single" w:sz="8" w:space="0" w:color="FFFFFF"/>
-              <w:bottom w:val="single" w:sz="8" w:space="0" w:color="FFFFFF"/>
-              <w:right w:val="single" w:sz="8" w:space="0" w:color="FFFFFF"/>
-            </w:tcBorders>
-            <w:shd w:val="clear" w:color="auto" w:fill="ECDFD4"/>
-            <w:tcMar>
-              <w:top w:w="72" w:type="dxa"/>
-              <w:left w:w="144" w:type="dxa"/>
-              <w:bottom w:w="72" w:type="dxa"/>
-              <w:right w:w="144" w:type="dxa"/>
-            </w:tcMar>
-            <w:hideMark/>
-          </w:tcPr>
-          <w:p>
-            <w:pPr>
-              <w:pStyle w:val="a5"/>
-              <w:rPr>
+                <w:sz w:val="18"/>
+                <w:szCs w:val="20"/>
+              </w:rPr>
+              <w:t>&lt;my selected most important features&gt;</w:t>
+            </w:r>
+          </w:p>
+        </w:tc>
+        <w:tc>
+          <w:tcPr>
+            <w:tcW w:w="4343" w:type="dxa"/>
+          </w:tcPr>
+          <w:p>
+            <w:pPr>
+              <w:rPr>
+                <w:rFonts w:hint="eastAsia"/>
                 <w:b/>
-              </w:rPr>
-            </w:pPr>
-            <w:r>
-              <w:rPr>
+                <w:sz w:val="18"/>
+                <w:szCs w:val="20"/>
+              </w:rPr>
+            </w:pPr>
+            <w:r>
+              <w:rPr>
+                <w:rFonts w:hint="eastAsia"/>
                 <w:b/>
-                <w:color w:val="FF0000"/>
-              </w:rPr>
-              <w:t>Student, retired, unknown</w:t>
-            </w:r>
-          </w:p>
-        </w:tc>
-      </w:tr>
-      <w:tr>
-        <w:trPr>
-          <w:trHeight w:val="491"/>
-        </w:trPr>
-        <w:tc>
-          <w:tcPr>
-            <w:tcW w:w="2042" w:type="dxa"/>
-            <w:tcBorders>
-              <w:top w:val="single" w:sz="8" w:space="0" w:color="FFFFFF"/>
-              <w:left w:val="single" w:sz="8" w:space="0" w:color="FFFFFF"/>
-              <w:bottom w:val="single" w:sz="8" w:space="0" w:color="FFFFFF"/>
-              <w:right w:val="single" w:sz="8" w:space="0" w:color="FFFFFF"/>
-            </w:tcBorders>
-            <w:shd w:val="clear" w:color="auto" w:fill="F6F0EB"/>
-            <w:tcMar>
-              <w:top w:w="72" w:type="dxa"/>
-              <w:left w:w="144" w:type="dxa"/>
-              <w:bottom w:w="72" w:type="dxa"/>
-              <w:right w:w="144" w:type="dxa"/>
-            </w:tcMar>
-            <w:hideMark/>
-          </w:tcPr>
-          <w:p>
-            <w:pPr>
-              <w:pStyle w:val="a5"/>
-              <w:rPr>
+                <w:sz w:val="18"/>
+                <w:szCs w:val="20"/>
+              </w:rPr>
+              <w:t>&lt;</w:t>
+            </w:r>
+            <w:proofErr w:type="spellStart"/>
+            <w:r>
+              <w:rPr>
+                <w:rFonts w:hint="eastAsia"/>
                 <w:b/>
-              </w:rPr>
-            </w:pPr>
-            <w:proofErr w:type="spellStart"/>
+                <w:sz w:val="18"/>
+                <w:szCs w:val="20"/>
+              </w:rPr>
+              <w:t>W</w:t>
+            </w:r>
             <w:r>
               <w:rPr>
                 <w:b/>
-              </w:rPr>
-              <w:t>Poutcome</w:t>
+                <w:sz w:val="18"/>
+                <w:szCs w:val="20"/>
+              </w:rPr>
+              <w:t>iseprophet’s</w:t>
             </w:r>
             <w:proofErr w:type="spellEnd"/>
-          </w:p>
-        </w:tc>
-        <w:tc>
-          <w:tcPr>
-            <w:tcW w:w="4060" w:type="dxa"/>
-            <w:tcBorders>
-              <w:top w:val="single" w:sz="8" w:space="0" w:color="FFFFFF"/>
-              <w:left w:val="single" w:sz="8" w:space="0" w:color="FFFFFF"/>
-              <w:bottom w:val="single" w:sz="8" w:space="0" w:color="FFFFFF"/>
-              <w:right w:val="single" w:sz="8" w:space="0" w:color="FFFFFF"/>
-            </w:tcBorders>
-            <w:shd w:val="clear" w:color="auto" w:fill="F6F0EB"/>
-            <w:tcMar>
-              <w:top w:w="72" w:type="dxa"/>
-              <w:left w:w="144" w:type="dxa"/>
-              <w:bottom w:w="72" w:type="dxa"/>
-              <w:right w:w="144" w:type="dxa"/>
-            </w:tcMar>
-            <w:hideMark/>
-          </w:tcPr>
-          <w:p>
-            <w:pPr>
-              <w:pStyle w:val="a5"/>
+            <w:r>
               <w:rPr>
                 <w:b/>
-              </w:rPr>
-            </w:pPr>
-            <w:r>
-              <w:rPr>
-                <w:b/>
-                <w:color w:val="FF0000"/>
-              </w:rPr>
-              <w:t>success</w:t>
-            </w:r>
-          </w:p>
-        </w:tc>
-      </w:tr>
-      <w:tr>
-        <w:trPr>
-          <w:trHeight w:val="491"/>
-        </w:trPr>
-        <w:tc>
-          <w:tcPr>
-            <w:tcW w:w="2042" w:type="dxa"/>
-            <w:tcBorders>
-              <w:top w:val="single" w:sz="8" w:space="0" w:color="FFFFFF"/>
-              <w:left w:val="single" w:sz="8" w:space="0" w:color="FFFFFF"/>
-              <w:bottom w:val="single" w:sz="8" w:space="0" w:color="FFFFFF"/>
-              <w:right w:val="single" w:sz="8" w:space="0" w:color="FFFFFF"/>
-            </w:tcBorders>
-            <w:shd w:val="clear" w:color="auto" w:fill="ECDFD4"/>
-            <w:tcMar>
-              <w:top w:w="72" w:type="dxa"/>
-              <w:left w:w="144" w:type="dxa"/>
-              <w:bottom w:w="72" w:type="dxa"/>
-              <w:right w:w="144" w:type="dxa"/>
-            </w:tcMar>
-            <w:hideMark/>
-          </w:tcPr>
-          <w:p>
-            <w:pPr>
-              <w:pStyle w:val="a5"/>
-              <w:rPr>
-                <w:b/>
-              </w:rPr>
-            </w:pPr>
-            <w:r>
-              <w:rPr>
-                <w:b/>
-              </w:rPr>
-              <w:t>Month</w:t>
-            </w:r>
-          </w:p>
-        </w:tc>
-        <w:tc>
-          <w:tcPr>
-            <w:tcW w:w="4060" w:type="dxa"/>
-            <w:tcBorders>
-              <w:top w:val="single" w:sz="8" w:space="0" w:color="FFFFFF"/>
-              <w:left w:val="single" w:sz="8" w:space="0" w:color="FFFFFF"/>
-              <w:bottom w:val="single" w:sz="8" w:space="0" w:color="FFFFFF"/>
-              <w:right w:val="single" w:sz="8" w:space="0" w:color="FFFFFF"/>
-            </w:tcBorders>
-            <w:shd w:val="clear" w:color="auto" w:fill="ECDFD4"/>
-            <w:tcMar>
-              <w:top w:w="72" w:type="dxa"/>
-              <w:left w:w="144" w:type="dxa"/>
-              <w:bottom w:w="72" w:type="dxa"/>
-              <w:right w:w="144" w:type="dxa"/>
-            </w:tcMar>
-            <w:hideMark/>
-          </w:tcPr>
-          <w:p>
-            <w:pPr>
-              <w:pStyle w:val="a5"/>
-              <w:rPr>
-                <w:b/>
-              </w:rPr>
-            </w:pPr>
-            <w:r>
-              <w:rPr>
-                <w:b/>
-                <w:color w:val="4472C4" w:themeColor="accent1"/>
-              </w:rPr>
-              <w:t>6(June)</w:t>
-            </w:r>
-          </w:p>
-        </w:tc>
-      </w:tr>
-      <w:tr>
-        <w:trPr>
-          <w:trHeight w:val="9"/>
-        </w:trPr>
-        <w:tc>
-          <w:tcPr>
-            <w:tcW w:w="2042" w:type="dxa"/>
-            <w:tcBorders>
-              <w:top w:val="single" w:sz="8" w:space="0" w:color="FFFFFF"/>
-              <w:left w:val="single" w:sz="8" w:space="0" w:color="FFFFFF"/>
-              <w:bottom w:val="single" w:sz="8" w:space="0" w:color="FFFFFF"/>
-              <w:right w:val="single" w:sz="8" w:space="0" w:color="FFFFFF"/>
-            </w:tcBorders>
-            <w:shd w:val="clear" w:color="auto" w:fill="F6F0EB"/>
-            <w:tcMar>
-              <w:top w:w="72" w:type="dxa"/>
-              <w:left w:w="144" w:type="dxa"/>
-              <w:bottom w:w="72" w:type="dxa"/>
-              <w:right w:w="144" w:type="dxa"/>
-            </w:tcMar>
-            <w:hideMark/>
-          </w:tcPr>
-          <w:p>
-            <w:pPr>
-              <w:pStyle w:val="a5"/>
-              <w:rPr>
-                <w:b/>
-              </w:rPr>
-            </w:pPr>
-            <w:r>
-              <w:rPr>
-                <w:b/>
-              </w:rPr>
-              <w:t>Duration</w:t>
-            </w:r>
-          </w:p>
-        </w:tc>
-        <w:tc>
-          <w:tcPr>
-            <w:tcW w:w="4060" w:type="dxa"/>
-            <w:tcBorders>
-              <w:top w:val="single" w:sz="8" w:space="0" w:color="FFFFFF"/>
-              <w:left w:val="single" w:sz="8" w:space="0" w:color="FFFFFF"/>
-              <w:bottom w:val="single" w:sz="8" w:space="0" w:color="FFFFFF"/>
-              <w:right w:val="single" w:sz="8" w:space="0" w:color="FFFFFF"/>
-            </w:tcBorders>
-            <w:shd w:val="clear" w:color="auto" w:fill="F6F0EB"/>
-            <w:tcMar>
-              <w:top w:w="72" w:type="dxa"/>
-              <w:left w:w="144" w:type="dxa"/>
-              <w:bottom w:w="72" w:type="dxa"/>
-              <w:right w:w="144" w:type="dxa"/>
-            </w:tcMar>
-            <w:hideMark/>
-          </w:tcPr>
-          <w:p>
-            <w:pPr>
-              <w:pStyle w:val="a5"/>
-              <w:rPr>
-                <w:b/>
-              </w:rPr>
-            </w:pPr>
-            <w:r>
-              <w:rPr>
-                <w:b/>
-                <w:color w:val="FF0000"/>
-              </w:rPr>
-              <w:t xml:space="preserve">700+, </w:t>
+                <w:sz w:val="18"/>
+                <w:szCs w:val="20"/>
+              </w:rPr>
+              <w:t xml:space="preserve"> selected most important features&gt;</w:t>
             </w:r>
           </w:p>
         </w:tc>
       </w:tr>
     </w:tbl>
-    <w:p>
-      <w:pPr>
-        <w:rPr>
-          <w:b/>
-        </w:rPr>
-      </w:pPr>
-      <w:r>
-        <w:rPr>
-          <w:noProof/>
-        </w:rPr>
-        <w:drawing>
-          <wp:anchor distT="0" distB="0" distL="114300" distR="114300" simplePos="0" relativeHeight="251661312" behindDoc="0" locked="0" layoutInCell="1" allowOverlap="1" wp14:anchorId="013362A3" wp14:editId="21FAE927">
-            <wp:simplePos x="0" y="0"/>
-            <wp:positionH relativeFrom="column">
-              <wp:posOffset>20955</wp:posOffset>
-            </wp:positionH>
-            <wp:positionV relativeFrom="paragraph">
-              <wp:posOffset>389255</wp:posOffset>
-            </wp:positionV>
-            <wp:extent cx="3157855" cy="2150745"/>
-            <wp:effectExtent l="0" t="0" r="4445" b="1905"/>
-            <wp:wrapSquare wrapText="bothSides"/>
-            <wp:docPr id="1" name="그림 1"/>
-            <wp:cNvGraphicFramePr>
-              <a:graphicFrameLocks xmlns:a="http://schemas.openxmlformats.org/drawingml/2006/main" noChangeAspect="1"/>
-            </wp:cNvGraphicFramePr>
-            <a:graphic xmlns:a="http://schemas.openxmlformats.org/drawingml/2006/main">
-              <a:graphicData uri="http://schemas.openxmlformats.org/drawingml/2006/picture">
-                <pic:pic xmlns:pic="http://schemas.openxmlformats.org/drawingml/2006/picture">
-                  <pic:nvPicPr>
-                    <pic:cNvPr id="1" name=""/>
-                    <pic:cNvPicPr/>
-                  </pic:nvPicPr>
-                  <pic:blipFill>
-                    <a:blip r:embed="rId32">
-                      <a:extLst>
-                        <a:ext uri="{28A0092B-C50C-407E-A947-70E740481C1C}">
-                          <a14:useLocalDpi xmlns:a14="http://schemas.microsoft.com/office/drawing/2010/main" val="0"/>
-                        </a:ext>
-                      </a:extLst>
-                    </a:blip>
-                    <a:stretch>
-                      <a:fillRect/>
-                    </a:stretch>
-                  </pic:blipFill>
-                  <pic:spPr>
-                    <a:xfrm>
-                      <a:off x="0" y="0"/>
-                      <a:ext cx="3157855" cy="2150745"/>
-                    </a:xfrm>
-                    <a:prstGeom prst="rect">
-                      <a:avLst/>
-                    </a:prstGeom>
-                  </pic:spPr>
-                </pic:pic>
-              </a:graphicData>
-            </a:graphic>
-          </wp:anchor>
-        </w:drawing>
-      </w:r>
-      <w:r>
-        <w:t xml:space="preserve"> </w:t>
-      </w:r>
-      <w:r>
-        <w:rPr>
-          <w:b/>
-        </w:rPr>
-        <w:t>&lt;my selected most important features&gt;</w:t>
-      </w:r>
-    </w:p>
     <w:p/>
-    <w:p/>
-    <w:p/>
-    <w:p/>
-    <w:p/>
-    <w:p/>
-    <w:p>
-      <w:pPr>
-        <w:rPr>
-          <w:b/>
-        </w:rPr>
-      </w:pPr>
-      <w:r>
-        <w:rPr>
-          <w:rFonts w:hint="eastAsia"/>
-          <w:b/>
-        </w:rPr>
-        <w:t>&lt;</w:t>
-      </w:r>
-      <w:proofErr w:type="spellStart"/>
-      <w:r>
-        <w:rPr>
-          <w:rFonts w:hint="eastAsia"/>
-          <w:b/>
-        </w:rPr>
-        <w:t>W</w:t>
-      </w:r>
-      <w:r>
-        <w:rPr>
-          <w:b/>
-        </w:rPr>
-        <w:t>iseprophet’s</w:t>
-      </w:r>
-      <w:proofErr w:type="spellEnd"/>
-      <w:r>
-        <w:rPr>
-          <w:b/>
-        </w:rPr>
-        <w:t xml:space="preserve"> </w:t>
-      </w:r>
-      <w:r>
-        <w:rPr>
-          <w:b/>
-        </w:rPr>
-        <w:t xml:space="preserve">selected </w:t>
-      </w:r>
-    </w:p>
-    <w:p>
-      <w:pPr>
-        <w:rPr>
-          <w:b/>
-        </w:rPr>
-      </w:pPr>
-      <w:r>
-        <w:rPr>
-          <w:b/>
-        </w:rPr>
-        <w:lastRenderedPageBreak/>
-        <w:t>most important features&gt;</w:t>
-      </w:r>
-    </w:p>
-    <w:p/>
+    <w:p>
+      <w:bookmarkStart w:id="0" w:name="_GoBack"/>
+      <w:bookmarkEnd w:id="0"/>
+    </w:p>
     <w:sectPr>
       <w:pgSz w:w="11906" w:h="16838"/>
       <w:pgMar w:top="1701" w:right="1440" w:bottom="1440" w:left="1440" w:header="851" w:footer="992" w:gutter="0"/>
@@ -5751,7 +5438,7 @@
       </w:pPr>
     </w:pPrDefault>
   </w:docDefaults>
-  <w:latentStyles w:defLockedState="0" w:defUIPriority="99" w:defSemiHidden="0" w:defUnhideWhenUsed="0" w:defQFormat="0" w:count="375">
+  <w:latentStyles w:defLockedState="0" w:defUIPriority="99" w:defSemiHidden="0" w:defUnhideWhenUsed="0" w:defQFormat="0" w:count="376">
     <w:lsdException w:name="Normal" w:uiPriority="0" w:qFormat="1"/>
     <w:lsdException w:name="heading 1" w:uiPriority="9" w:qFormat="1"/>
     <w:lsdException w:name="heading 2" w:semiHidden="1" w:uiPriority="9" w:unhideWhenUsed="1" w:qFormat="1"/>
@@ -5857,7 +5544,6 @@
     <w:lsdException w:name="HTML Sample" w:semiHidden="1" w:unhideWhenUsed="1"/>
     <w:lsdException w:name="HTML Typewriter" w:semiHidden="1" w:unhideWhenUsed="1"/>
     <w:lsdException w:name="HTML Variable" w:semiHidden="1" w:unhideWhenUsed="1"/>
-    <w:lsdException w:name="Normal Table" w:semiHidden="1" w:unhideWhenUsed="1"/>
     <w:lsdException w:name="annotation subject" w:semiHidden="1" w:unhideWhenUsed="1"/>
     <w:lsdException w:name="No List" w:semiHidden="1" w:unhideWhenUsed="1"/>
     <w:lsdException w:name="Outline List 1" w:semiHidden="1" w:unhideWhenUsed="1"/>
@@ -5904,10 +5590,8 @@
     <w:lsdException w:name="Table Subtle 2" w:semiHidden="1" w:unhideWhenUsed="1"/>
     <w:lsdException w:name="Table Web 1" w:semiHidden="1" w:unhideWhenUsed="1"/>
     <w:lsdException w:name="Table Web 2" w:semiHidden="1" w:unhideWhenUsed="1"/>
-    <w:lsdException w:name="Table Web 3" w:semiHidden="1" w:unhideWhenUsed="1"/>
     <w:lsdException w:name="Balloon Text" w:semiHidden="1" w:unhideWhenUsed="1"/>
     <w:lsdException w:name="Table Grid" w:uiPriority="39"/>
-    <w:lsdException w:name="Table Theme" w:semiHidden="1" w:unhideWhenUsed="1"/>
     <w:lsdException w:name="Placeholder Text" w:semiHidden="1"/>
     <w:lsdException w:name="No Spacing" w:uiPriority="1" w:qFormat="1"/>
     <w:lsdException w:name="Light Shading" w:uiPriority="60"/>
@@ -6127,6 +5811,7 @@
     <w:lsdException w:name="Smart Hyperlink" w:semiHidden="1" w:unhideWhenUsed="1"/>
     <w:lsdException w:name="Hashtag" w:semiHidden="1" w:unhideWhenUsed="1"/>
     <w:lsdException w:name="Unresolved Mention" w:semiHidden="1" w:unhideWhenUsed="1"/>
+    <w:lsdException w:name="Smart Link" w:semiHidden="1" w:unhideWhenUsed="1"/>
   </w:latentStyles>
   <w:style w:type="paragraph" w:default="1" w:styleId="a">
     <w:name w:val="Normal"/>

</xml_diff>